<commit_message>
Doc update, renaming variables
</commit_message>
<xml_diff>
--- a/docs/CMDI Maker - Entwicklerhandbuch.docx
+++ b/docs/CMDI Maker - Entwicklerhandbuch.docx
@@ -960,6 +960,25 @@
         </w:rPr>
         <w:tab/>
         <w:t>}</w:t>
+      </w:r>
+    </w:p>
+    <w:p>
+      <w:pPr>
+        <w:spacing w:after="0"/>
+        <w:rPr>
+          <w:rFonts w:ascii="Courier New" w:hAnsi="Courier New" w:cs="Courier New"/>
+          <w:sz w:val="16"/>
+          <w:szCs w:val="16"/>
+        </w:rPr>
+      </w:pPr>
+      <w:r>
+        <w:rPr>
+          <w:rFonts w:ascii="Courier New" w:hAnsi="Courier New" w:cs="Courier New"/>
+          <w:sz w:val="16"/>
+          <w:szCs w:val="16"/>
+        </w:rPr>
+        <w:tab/>
+        <w:t>]</w:t>
       </w:r>
     </w:p>
     <w:p>
@@ -1371,7 +1390,13 @@
         <w:rPr>
           <w:b/>
         </w:rPr>
-        <w:t>session_object</w:t>
+        <w:t>data</w:t>
+      </w:r>
+      <w:r>
+        <w:rPr>
+          <w:b/>
+        </w:rPr>
+        <w:t>_object</w:t>
       </w:r>
       <w:proofErr w:type="spellEnd"/>
       <w:r>
@@ -1386,7 +1411,24 @@
         <w:pStyle w:val="Listenabsatz"/>
       </w:pPr>
       <w:r>
-        <w:t xml:space="preserve">Diese Funktion erstellt ein Formular im DOM, unter dem </w:t>
+        <w:t xml:space="preserve">Diese Funktion erstellt ein Formular im DOM, </w:t>
+      </w:r>
+      <w:r>
+        <w:t>nach dem Template „</w:t>
+      </w:r>
+      <w:proofErr w:type="spellStart"/>
+      <w:r>
+        <w:t>field</w:t>
+      </w:r>
+      <w:proofErr w:type="spellEnd"/>
+      <w:r>
+        <w:t xml:space="preserve">“. Das Formular wird auf der Website </w:t>
+      </w:r>
+      <w:r>
+        <w:t xml:space="preserve">unter dem </w:t>
+      </w:r>
+      <w:r>
+        <w:t>DOM-</w:t>
       </w:r>
       <w:proofErr w:type="spellStart"/>
       <w:r>
@@ -1402,7 +1444,23 @@
       </w:r>
       <w:proofErr w:type="spellEnd"/>
       <w:r>
-        <w:t>“. Die IDs aller Elemente im DOM bekommen den Präfix „</w:t>
+        <w:t>“</w:t>
+      </w:r>
+      <w:r>
+        <w:t xml:space="preserve"> eingehängt</w:t>
+      </w:r>
+      <w:r>
+        <w:t xml:space="preserve">. Die IDs aller Elemente im DOM </w:t>
+      </w:r>
+      <w:r>
+        <w:lastRenderedPageBreak/>
+        <w:t>bekommen d</w:t>
+      </w:r>
+      <w:r>
+        <w:t>as</w:t>
+      </w:r>
+      <w:r>
+        <w:t xml:space="preserve"> Präfix „</w:t>
       </w:r>
       <w:proofErr w:type="spellStart"/>
       <w:r>
@@ -1410,11 +1468,13 @@
       </w:r>
       <w:proofErr w:type="spellEnd"/>
       <w:r>
-        <w:t xml:space="preserve">“, die Klassen den Präfix </w:t>
-      </w:r>
-      <w:r>
-        <w:lastRenderedPageBreak/>
-        <w:t>„</w:t>
+        <w:t>“, die Klassen d</w:t>
+      </w:r>
+      <w:r>
+        <w:t>as</w:t>
+      </w:r>
+      <w:r>
+        <w:t xml:space="preserve"> Präfix „</w:t>
       </w:r>
       <w:proofErr w:type="spellStart"/>
       <w:r>
@@ -1426,11 +1486,70 @@
       </w:r>
       <w:proofErr w:type="spellStart"/>
       <w:r>
-        <w:t>session_object</w:t>
+        <w:t>data</w:t>
+      </w:r>
+      <w:r>
+        <w:t>_object</w:t>
       </w:r>
       <w:proofErr w:type="spellEnd"/>
       <w:r>
         <w:t>“ ein Datenobjekt übergeben werden, dessen Daten im Formular erscheinen sollen.</w:t>
+      </w:r>
+    </w:p>
+    <w:p>
+      <w:pPr>
+        <w:pStyle w:val="Listenabsatz"/>
+      </w:pPr>
+      <w:r>
+        <w:t xml:space="preserve">Falls das Template Felder des </w:t>
+      </w:r>
+      <w:proofErr w:type="spellStart"/>
+      <w:r>
+        <w:t>Types</w:t>
+      </w:r>
+      <w:proofErr w:type="spellEnd"/>
+      <w:r>
+        <w:t xml:space="preserve"> „</w:t>
+      </w:r>
+      <w:proofErr w:type="spellStart"/>
+      <w:r>
+        <w:t>special</w:t>
+      </w:r>
+      <w:proofErr w:type="spellEnd"/>
+      <w:r>
+        <w:t>“ enthält, wird die Funktion „</w:t>
+      </w:r>
+      <w:proofErr w:type="spellStart"/>
+      <w:r>
+        <w:t>on_special</w:t>
+      </w:r>
+      <w:proofErr w:type="spellEnd"/>
+      <w:r>
+        <w:t>“ aufgerufen. Ihr wird das entsprechende Feld sowie „</w:t>
+      </w:r>
+      <w:proofErr w:type="spellStart"/>
+      <w:r>
+        <w:t>element_id_prefix</w:t>
+      </w:r>
+      <w:proofErr w:type="spellEnd"/>
+      <w:r>
+        <w:t>“, „</w:t>
+      </w:r>
+      <w:proofErr w:type="spellStart"/>
+      <w:r>
+        <w:t>element_class_prefix</w:t>
+      </w:r>
+      <w:proofErr w:type="spellEnd"/>
+      <w:r>
+        <w:t>“ und „</w:t>
+      </w:r>
+      <w:proofErr w:type="spellStart"/>
+      <w:r>
+        <w:t>parent</w:t>
+      </w:r>
+      <w:proofErr w:type="spellEnd"/>
+      <w:r>
+        <w:t>“.</w:t>
       </w:r>
     </w:p>
     <w:p>
@@ -1498,6 +1617,20 @@
         <w:rPr>
           <w:b/>
         </w:rPr>
+        <w:t xml:space="preserve">, </w:t>
+      </w:r>
+      <w:proofErr w:type="spellStart"/>
+      <w:r>
+        <w:rPr>
+          <w:b/>
+        </w:rPr>
+        <w:t>on_special</w:t>
+      </w:r>
+      <w:proofErr w:type="spellEnd"/>
+      <w:r>
+        <w:rPr>
+          <w:b/>
+        </w:rPr>
         <w:t>)</w:t>
       </w:r>
     </w:p>
@@ -1527,6 +1660,60 @@
       <w:proofErr w:type="spellStart"/>
       <w:r>
         <w:t>element_id_prefix</w:t>
+      </w:r>
+      <w:proofErr w:type="spellEnd"/>
+      <w:r>
+        <w:t>“.</w:t>
+      </w:r>
+    </w:p>
+    <w:p>
+      <w:pPr>
+        <w:pStyle w:val="Listenabsatz"/>
+      </w:pPr>
+      <w:r>
+        <w:t xml:space="preserve">Falls das Template Felder des </w:t>
+      </w:r>
+      <w:proofErr w:type="spellStart"/>
+      <w:r>
+        <w:t>Types</w:t>
+      </w:r>
+      <w:proofErr w:type="spellEnd"/>
+      <w:r>
+        <w:t xml:space="preserve"> „</w:t>
+      </w:r>
+      <w:proofErr w:type="spellStart"/>
+      <w:r>
+        <w:t>special</w:t>
+      </w:r>
+      <w:proofErr w:type="spellEnd"/>
+      <w:r>
+        <w:t>“ enthält, wird die Funktion „</w:t>
+      </w:r>
+      <w:proofErr w:type="spellStart"/>
+      <w:r>
+        <w:t>on_special</w:t>
+      </w:r>
+      <w:proofErr w:type="spellEnd"/>
+      <w:r>
+        <w:t>“ aufgerufen. Ihr wird das entsprechende Feld sowie „</w:t>
+      </w:r>
+      <w:proofErr w:type="spellStart"/>
+      <w:r>
+        <w:t>element_id_prefix</w:t>
+      </w:r>
+      <w:proofErr w:type="spellEnd"/>
+      <w:r>
+        <w:t>“</w:t>
+      </w:r>
+      <w:r>
+        <w:t xml:space="preserve"> </w:t>
+      </w:r>
+      <w:r>
+        <w:t>und „</w:t>
+      </w:r>
+      <w:proofErr w:type="spellStart"/>
+      <w:r>
+        <w:t>parent</w:t>
       </w:r>
       <w:proofErr w:type="spellEnd"/>
       <w:r>
@@ -1647,46 +1834,146 @@
         <w:rPr>
           <w:b/>
         </w:rPr>
+        <w:t>field</w:t>
+      </w:r>
+      <w:proofErr w:type="spellEnd"/>
+      <w:r>
+        <w:rPr>
+          <w:b/>
+        </w:rPr>
+        <w:t xml:space="preserve">, </w:t>
+      </w:r>
+      <w:proofErr w:type="spellStart"/>
+      <w:r>
+        <w:rPr>
+          <w:b/>
+        </w:rPr>
+        <w:t>on_special</w:t>
+      </w:r>
+      <w:proofErr w:type="spellEnd"/>
+      <w:r>
+        <w:rPr>
+          <w:b/>
+        </w:rPr>
+        <w:t>)</w:t>
+      </w:r>
+    </w:p>
+    <w:p>
+      <w:pPr>
+        <w:pStyle w:val="Listenabsatz"/>
+      </w:pPr>
+      <w:r>
+        <w:t>Diese Funktion überprüft die Eingaben, die in einem Formular nach dem Template „</w:t>
+      </w:r>
+      <w:proofErr w:type="spellStart"/>
+      <w:r>
         <w:t>form_element</w:t>
       </w:r>
       <w:proofErr w:type="spellEnd"/>
       <w:r>
-        <w:rPr>
-          <w:b/>
-        </w:rPr>
-        <w:t>)</w:t>
+        <w:t>“ mit dem ID-Präfix „</w:t>
+      </w:r>
+      <w:proofErr w:type="spellStart"/>
+      <w:r>
+        <w:t>element_id_prefix</w:t>
+      </w:r>
+      <w:proofErr w:type="spellEnd"/>
+      <w:r>
+        <w:t>“ und füllt ein Objekt „</w:t>
+      </w:r>
+      <w:proofErr w:type="spellStart"/>
+      <w:r>
+        <w:t>object</w:t>
+      </w:r>
+      <w:proofErr w:type="spellEnd"/>
+      <w:r>
+        <w:t>“ mit diesen Daten.</w:t>
       </w:r>
     </w:p>
     <w:p>
       <w:pPr>
         <w:pStyle w:val="Listenabsatz"/>
       </w:pPr>
-      <w:r>
-        <w:t>Diese Funktion überprüft die Eingaben, die in einem Formular nach dem Template „</w:t>
-      </w:r>
-      <w:proofErr w:type="spellStart"/>
-      <w:r>
-        <w:t>form_element</w:t>
-      </w:r>
-      <w:proofErr w:type="spellEnd"/>
-      <w:r>
-        <w:t>“ mit dem ID-Präfix „</w:t>
-      </w:r>
-      <w:proofErr w:type="spellStart"/>
-      <w:r>
-        <w:t>element_id_prefix</w:t>
-      </w:r>
-      <w:proofErr w:type="spellEnd"/>
-      <w:r>
-        <w:t>“ und füllt ein Objekt „</w:t>
-      </w:r>
-      <w:proofErr w:type="spellStart"/>
-      <w:r>
-        <w:t>object</w:t>
-      </w:r>
-      <w:proofErr w:type="spellEnd"/>
-      <w:r>
-        <w:t>“ mit diesen Daten.</w:t>
+    </w:p>
+    <w:p>
+      <w:r>
+        <w:t xml:space="preserve">Bei den vorliegenden Funktionen ist </w:t>
+      </w:r>
+      <w:r>
+        <w:t>mit der</w:t>
+      </w:r>
+      <w:r>
+        <w:t xml:space="preserve"> Variable „</w:t>
+      </w:r>
+      <w:proofErr w:type="spellStart"/>
+      <w:r>
+        <w:t>field</w:t>
+      </w:r>
+      <w:proofErr w:type="spellEnd"/>
+      <w:r>
+        <w:t xml:space="preserve">“ das Template gemeint, das beschreibt, wie ein Formular aufgebaut </w:t>
+      </w:r>
+      <w:r>
+        <w:t>ist</w:t>
+      </w:r>
+      <w:r>
+        <w:t>. D</w:t>
+      </w:r>
+      <w:r>
+        <w:t>urch die</w:t>
+      </w:r>
+      <w:r>
+        <w:t xml:space="preserve"> rekursive Natur der Funktionen </w:t>
+      </w:r>
+      <w:r>
+        <w:t>ist</w:t>
+      </w:r>
+      <w:r>
+        <w:t xml:space="preserve"> es nicht sinnvoll, der Variable „</w:t>
+      </w:r>
+      <w:proofErr w:type="spellStart"/>
+      <w:r>
+        <w:t>field</w:t>
+      </w:r>
+      <w:proofErr w:type="spellEnd"/>
+      <w:r>
+        <w:t xml:space="preserve">“ den auf den ersten Blick </w:t>
+      </w:r>
+      <w:proofErr w:type="spellStart"/>
+      <w:r>
+        <w:t>vllt</w:t>
+      </w:r>
+      <w:proofErr w:type="spellEnd"/>
+      <w:r>
+        <w:t>. Intuitiveren Namen „</w:t>
+      </w:r>
+      <w:proofErr w:type="spellStart"/>
+      <w:r>
+        <w:t>template</w:t>
+      </w:r>
+      <w:proofErr w:type="spellEnd"/>
+      <w:r>
+        <w:t>“ zu geben. Die Funktionen rufen sich nämlich selbst immer wieder auf und dabei verändert sich das, was in „</w:t>
+      </w:r>
+      <w:proofErr w:type="spellStart"/>
+      <w:r>
+        <w:t>field</w:t>
+      </w:r>
+      <w:proofErr w:type="spellEnd"/>
+      <w:r>
+        <w:t>“ übergeben wird. Ein Field kann u. a. eine komplette Form</w:t>
+      </w:r>
+      <w:r>
+        <w:t>ularvorlage</w:t>
+      </w:r>
+      <w:r>
+        <w:t>, die Spalte eine</w:t>
+      </w:r>
+      <w:r>
+        <w:t>r</w:t>
+      </w:r>
+      <w:r>
+        <w:t xml:space="preserve"> Form, ein Sub-Bereich innerhalb der Form oder ein einzelnes Element wie ein Eingabefeld sein.</w:t>
       </w:r>
     </w:p>
     <w:p>
@@ -1707,7 +1994,21 @@
       </w:r>
       <w:proofErr w:type="spellEnd"/>
       <w:r>
-        <w:t xml:space="preserve"> darstellen, die er in den Einstellungen auswählen kann. Jedes Environment verfügt über einen eigenen Workflow mit eigenen Modulen, welche </w:t>
+        <w:t xml:space="preserve"> darstellen</w:t>
+      </w:r>
+      <w:r>
+        <w:t xml:space="preserve">. Er kann in den Einstellungen und auf der Startseite zwischen verschiedenen </w:t>
+      </w:r>
+      <w:proofErr w:type="spellStart"/>
+      <w:r>
+        <w:t>Profiles</w:t>
+      </w:r>
+      <w:proofErr w:type="spellEnd"/>
+      <w:r>
+        <w:t xml:space="preserve"> eines auswählen.</w:t>
+      </w:r>
+      <w:r>
+        <w:t xml:space="preserve"> Jedes Environment verfügt über einen eigenen Workflow mit eigenen Modulen, welche </w:t>
       </w:r>
       <w:r>
         <w:t xml:space="preserve">beim Laden des Environments </w:t>
@@ -1835,7 +2136,19 @@
     </w:p>
     <w:p>
       <w:r>
-        <w:t>Jedes Modul verfügt über ein Identity-Objekt, welches von der App verwendet wird, um bspw. Den Workflow aufzubauen.</w:t>
+        <w:t>Jedes Modul verfügt über ein</w:t>
+      </w:r>
+      <w:r>
+        <w:t xml:space="preserve"> sog.</w:t>
+      </w:r>
+      <w:r>
+        <w:t xml:space="preserve"> Identity-Objekt, welches von der App verwendet wird, um bspw. </w:t>
+      </w:r>
+      <w:r>
+        <w:t>d</w:t>
+      </w:r>
+      <w:r>
+        <w:t>en Workflow aufzubauen.</w:t>
       </w:r>
     </w:p>
     <w:p>
@@ -1981,7 +2294,25 @@
           <w:sz w:val="16"/>
           <w:szCs w:val="16"/>
         </w:rPr>
-        <w:t>: "user.png"</w:t>
+        <w:t>: "</w:t>
+      </w:r>
+      <w:proofErr w:type="spellStart"/>
+      <w:r>
+        <w:rPr>
+          <w:rFonts w:ascii="Courier New" w:hAnsi="Courier New" w:cs="Courier New"/>
+          <w:sz w:val="16"/>
+          <w:szCs w:val="16"/>
+        </w:rPr>
+        <w:t>user</w:t>
+      </w:r>
+      <w:proofErr w:type="spellEnd"/>
+      <w:r>
+        <w:rPr>
+          <w:rFonts w:ascii="Courier New" w:hAnsi="Courier New" w:cs="Courier New"/>
+          <w:sz w:val="16"/>
+          <w:szCs w:val="16"/>
+        </w:rPr>
+        <w:t>"</w:t>
       </w:r>
     </w:p>
     <w:p>
@@ -2021,6 +2352,9 @@
       <w:r>
         <w:t>Ein Environment kann weiterhin Module besitzen, welche nicht zum Workflow dazugehören.</w:t>
       </w:r>
+      <w:r>
+        <w:t xml:space="preserve"> Es ist dann die Aufgabe des Environments, diese Module zu initialisieren und zu nutzen.</w:t>
+      </w:r>
     </w:p>
     <w:p>
       <w:r>
@@ -2039,7 +2373,11 @@
         <w:t>Die Settings sind im Hauptmodul des Environments definiert.</w:t>
       </w:r>
     </w:p>
-    <w:p/>
+    <w:p>
+      <w:pPr>
+        <w:pStyle w:val="berschrift2"/>
+      </w:pPr>
+    </w:p>
     <w:p>
       <w:pPr>
         <w:pStyle w:val="berschrift2"/>
@@ -2114,7 +2452,6 @@
         </w:numPr>
       </w:pPr>
       <w:r>
-        <w:lastRenderedPageBreak/>
         <w:t>Dann wird das Modul initialisiert, d.h. falls es eine Funktion unter dem Key „</w:t>
       </w:r>
       <w:proofErr w:type="spellStart"/>
@@ -2134,71 +2471,133 @@
       </w:r>
       <w:proofErr w:type="spellEnd"/>
       <w:r>
-        <w:t xml:space="preserve">“ übergeben, welcher das DOM-Element für die Ansicht („View“) des </w:t>
+        <w:t xml:space="preserve">“ übergeben, welcher das DOM-Element für die Ansicht („View“) des Moduls referenziert. Das Modul kann bei Bedarf mit seiner </w:t>
+      </w:r>
+      <w:proofErr w:type="spellStart"/>
+      <w:r>
+        <w:t>Init</w:t>
+      </w:r>
+      <w:proofErr w:type="spellEnd"/>
+      <w:r>
+        <w:t>-Methode darauf zugreifen und Veränderungen an der View durchführen.</w:t>
+      </w:r>
+    </w:p>
+    <w:p>
+      <w:r>
+        <w:t xml:space="preserve">Da zuerst die Funktionen für ein Modul erstellt werden, kann sich das Modul bei der Call von </w:t>
+      </w:r>
+      <w:proofErr w:type="spellStart"/>
+      <w:r>
+        <w:t>module-init</w:t>
+      </w:r>
+      <w:proofErr w:type="spellEnd"/>
+      <w:r>
+        <w:t>(</w:t>
+      </w:r>
+      <w:proofErr w:type="spellStart"/>
+      <w:r>
+        <w:t>view</w:t>
+      </w:r>
+      <w:proofErr w:type="spellEnd"/>
+      <w:r>
+        <w:t>) darauf verlassen, dass diese zur Verfügung stehen und bei Bedarf nochmal angepasst werden.</w:t>
+      </w:r>
+    </w:p>
+    <w:p/>
+    <w:p>
+      <w:pPr>
+        <w:pStyle w:val="berschrift1"/>
+      </w:pPr>
+      <w:r>
+        <w:t xml:space="preserve">Save </w:t>
+      </w:r>
+      <w:proofErr w:type="spellStart"/>
+      <w:r>
+        <w:t>and</w:t>
+      </w:r>
+      <w:proofErr w:type="spellEnd"/>
+      <w:r>
+        <w:t xml:space="preserve"> Recall</w:t>
+      </w:r>
+    </w:p>
+    <w:p>
+      <w:r>
+        <w:t xml:space="preserve">Damit die Eingaben, die der Nutzer im CMDI </w:t>
+      </w:r>
+      <w:proofErr w:type="spellStart"/>
+      <w:r>
+        <w:t>Maker</w:t>
+      </w:r>
+      <w:proofErr w:type="spellEnd"/>
+      <w:r>
+        <w:t xml:space="preserve"> tätigt, nicht verloren gehen, nachdem das Browser-Fenster geschlossen wird, können diese in einer Browser-Datenbank </w:t>
+      </w:r>
+      <w:r>
+        <w:t>(</w:t>
+      </w:r>
+      <w:proofErr w:type="spellStart"/>
+      <w:r>
+        <w:t>LocalStorage</w:t>
+      </w:r>
+      <w:proofErr w:type="spellEnd"/>
+      <w:r>
+        <w:t xml:space="preserve">) </w:t>
+      </w:r>
+      <w:r>
+        <w:t>gespeichert werden. Bei einem S</w:t>
+      </w:r>
+      <w:r>
+        <w:t xml:space="preserve">peichervorgang speichert </w:t>
+      </w:r>
+      <w:r>
+        <w:t xml:space="preserve">die App </w:t>
+      </w:r>
+      <w:r>
+        <w:t xml:space="preserve">sowohl </w:t>
+      </w:r>
+      <w:r>
+        <w:t xml:space="preserve">ihren </w:t>
+      </w:r>
+      <w:r>
+        <w:t xml:space="preserve">eigenen </w:t>
+      </w:r>
+      <w:r>
+        <w:t xml:space="preserve">aktuellen State (dazu gehören z. B. die zurzeit aktive View, das aktuell geladene Environment oder Einstellungen wie das Intervall für die automatische Speicherung) als auch </w:t>
+      </w:r>
+      <w:r>
+        <w:t xml:space="preserve">den State </w:t>
+      </w:r>
+      <w:r>
+        <w:t>d</w:t>
+      </w:r>
+      <w:r>
+        <w:t>e</w:t>
+      </w:r>
+      <w:r>
+        <w:t>s</w:t>
+      </w:r>
+      <w:r>
+        <w:t xml:space="preserve"> derzeit</w:t>
+      </w:r>
+      <w:r>
+        <w:t xml:space="preserve"> aktive</w:t>
+      </w:r>
+      <w:r>
+        <w:t>n</w:t>
+      </w:r>
+      <w:r>
+        <w:t xml:space="preserve"> Environment</w:t>
+      </w:r>
+      <w:r>
+        <w:t>s</w:t>
+      </w:r>
+      <w:r>
+        <w:t>. Dazu fr</w:t>
       </w:r>
       <w:bookmarkStart w:id="0" w:name="_GoBack"/>
       <w:bookmarkEnd w:id="0"/>
       <w:r>
-        <w:t xml:space="preserve">Moduls referenziert. Das Modul kann bei Bedarf mit seiner </w:t>
-      </w:r>
-      <w:proofErr w:type="spellStart"/>
-      <w:r>
-        <w:t>Init</w:t>
-      </w:r>
-      <w:proofErr w:type="spellEnd"/>
-      <w:r>
-        <w:t>-Methode darauf zugreifen und Veränderungen an der View durchführen.</w:t>
-      </w:r>
-    </w:p>
-    <w:p>
-      <w:r>
-        <w:t xml:space="preserve">Da zuerst die Funktionen für ein Modul erstellt werden, kann sich das Modul bei der Call von </w:t>
-      </w:r>
-      <w:proofErr w:type="spellStart"/>
-      <w:r>
-        <w:t>module-init</w:t>
-      </w:r>
-      <w:proofErr w:type="spellEnd"/>
-      <w:r>
-        <w:t>(</w:t>
-      </w:r>
-      <w:proofErr w:type="spellStart"/>
-      <w:r>
-        <w:t>view</w:t>
-      </w:r>
-      <w:proofErr w:type="spellEnd"/>
-      <w:r>
-        <w:t>) darauf verlassen, dass diese zur Verfügung stehen und bei Bedarf nochmal angepasst werden.</w:t>
-      </w:r>
-    </w:p>
-    <w:p/>
-    <w:p>
-      <w:pPr>
-        <w:pStyle w:val="berschrift1"/>
-      </w:pPr>
-      <w:r>
-        <w:t xml:space="preserve">Save </w:t>
-      </w:r>
-      <w:proofErr w:type="spellStart"/>
-      <w:r>
-        <w:t>and</w:t>
-      </w:r>
-      <w:proofErr w:type="spellEnd"/>
-      <w:r>
-        <w:t xml:space="preserve"> Recall</w:t>
-      </w:r>
-    </w:p>
-    <w:p>
-      <w:r>
-        <w:t xml:space="preserve">Damit die Eingaben, die der Nutzer im CMDI </w:t>
-      </w:r>
-      <w:proofErr w:type="spellStart"/>
-      <w:r>
-        <w:t>Maker</w:t>
-      </w:r>
-      <w:proofErr w:type="spellEnd"/>
-      <w:r>
-        <w:t xml:space="preserve"> tätigt, nicht verloren gehen, nachdem das Browser-Fenster geschlossen wird, können diese in einer Browser-Datenbank gespeichert werden. Bei einem Speichervorgang speichert sowohl die App ihren aktuellen State (dazu gehören z. B. die zurzeit aktive View, das aktuell geladene Environment oder Einstellungen wie das Intervall für die automatische Speicherung) als auch das aktive Environment. Dazu fragt die App bei jedem Speichervorgang den State des Profils und all seiner Workflow-Module ab.</w:t>
+        <w:t>agt die App bei jedem Speichervorgang den State des Profils und all seiner Workflow-Module ab.</w:t>
       </w:r>
     </w:p>
     <w:p>
@@ -2237,7 +2636,13 @@
         <w:pStyle w:val="Listenabsatz"/>
       </w:pPr>
       <w:r>
-        <w:t>Diese Funktion wird von der App bei einem Speichervorgang aufgerufen und sollte den aktuellen State des Moduls zurückgeben.</w:t>
+        <w:t xml:space="preserve">Diese Funktion wird von der App bei einem Speichervorgang aufgerufen und sollte den aktuellen State des Moduls </w:t>
+      </w:r>
+      <w:r>
+        <w:t xml:space="preserve">als ein Objekt </w:t>
+      </w:r>
+      <w:r>
+        <w:t>zurückgeben.</w:t>
       </w:r>
     </w:p>
     <w:p>
@@ -2285,7 +2690,19 @@
         <w:pStyle w:val="Listenabsatz"/>
       </w:pPr>
       <w:r>
-        <w:t>Diese Funktion wird von der App bei einem Ladevorgang aufgerufen und als Parameter werden die Daten übergeben, die von diesem Modul gespeichert wurden. Das Modul ist dann dafür verantwortlich, seinen State auf der Grundlage dieser Daten wiederherzustellen.</w:t>
+        <w:t xml:space="preserve">Diese Funktion wird von der App bei einem Ladevorgang aufgerufen und als Parameter </w:t>
+      </w:r>
+      <w:r>
+        <w:t>wird das Objekt übergeben, das</w:t>
+      </w:r>
+      <w:r>
+        <w:t xml:space="preserve"> von diesem Modul </w:t>
+      </w:r>
+      <w:r>
+        <w:t>vorher zur Speicherung freigegeben wurde</w:t>
+      </w:r>
+      <w:r>
+        <w:t>. Das Modul ist dann dafür verantwortlich, seinen State auf der Grundlage dieser Daten wiederherzustellen.</w:t>
       </w:r>
     </w:p>
     <w:p/>
@@ -2482,7 +2899,7 @@
   <w:abstractNum w:abstractNumId="2">
     <w:nsid w:val="7EC93673"/>
     <w:multiLevelType w:val="hybridMultilevel"/>
-    <w:tmpl w:val="E1ECB0EA"/>
+    <w:tmpl w:val="35B0F89A"/>
     <w:lvl w:ilvl="0" w:tplc="0407000F">
       <w:start w:val="1"/>
       <w:numFmt w:val="decimal"/>

</xml_diff>

<commit_message>
Bugfixes, doc update, JSHinting
</commit_message>
<xml_diff>
--- a/docs/CMDI Maker - Entwicklerhandbuch.docx
+++ b/docs/CMDI Maker - Entwicklerhandbuch.docx
@@ -1703,13 +1703,7 @@
       </w:r>
       <w:proofErr w:type="spellEnd"/>
       <w:r>
-        <w:t>“</w:t>
-      </w:r>
-      <w:r>
-        <w:t xml:space="preserve"> </w:t>
-      </w:r>
-      <w:r>
-        <w:t>und „</w:t>
+        <w:t>“ und „</w:t>
       </w:r>
       <w:proofErr w:type="spellStart"/>
       <w:r>
@@ -2145,10 +2139,16 @@
         <w:t xml:space="preserve"> Identity-Objekt, welches von der App verwendet wird, um bspw. </w:t>
       </w:r>
       <w:r>
-        <w:t>d</w:t>
-      </w:r>
-      <w:r>
-        <w:t>en Workflow aufzubauen.</w:t>
+        <w:t>den</w:t>
+      </w:r>
+      <w:r>
+        <w:t xml:space="preserve"> Workflow </w:t>
+      </w:r>
+      <w:r>
+        <w:t>in der Titelleiste darzustellen</w:t>
+      </w:r>
+      <w:r>
+        <w:t>.</w:t>
       </w:r>
     </w:p>
     <w:p>
@@ -2370,7 +2370,1191 @@
         <w:t xml:space="preserve">die in der View „Einstellungen“ bei geladenem Environment zu sehen sind. </w:t>
       </w:r>
       <w:r>
-        <w:t>Die Settings sind im Hauptmodul des Environments definiert.</w:t>
+        <w:t>Die Settings sind im Hauptm</w:t>
+      </w:r>
+      <w:r>
+        <w:t>odul des Environments definiert:</w:t>
+      </w:r>
+    </w:p>
+    <w:p/>
+    <w:p>
+      <w:pPr>
+        <w:spacing w:after="0" w:line="240" w:lineRule="auto"/>
+        <w:ind w:left="708"/>
+        <w:rPr>
+          <w:rFonts w:ascii="Courier New" w:hAnsi="Courier New" w:cs="Courier New"/>
+          <w:sz w:val="16"/>
+          <w:szCs w:val="16"/>
+        </w:rPr>
+      </w:pPr>
+      <w:r>
+        <w:rPr>
+          <w:rFonts w:ascii="Courier New" w:hAnsi="Courier New" w:cs="Courier New"/>
+          <w:sz w:val="16"/>
+          <w:szCs w:val="16"/>
+        </w:rPr>
+        <w:tab/>
+      </w:r>
+      <w:proofErr w:type="spellStart"/>
+      <w:r>
+        <w:rPr>
+          <w:rFonts w:ascii="Courier New" w:hAnsi="Courier New" w:cs="Courier New"/>
+          <w:sz w:val="16"/>
+          <w:szCs w:val="16"/>
+        </w:rPr>
+        <w:t>my.settings</w:t>
+      </w:r>
+      <w:proofErr w:type="spellEnd"/>
+      <w:r>
+        <w:rPr>
+          <w:rFonts w:ascii="Courier New" w:hAnsi="Courier New" w:cs="Courier New"/>
+          <w:sz w:val="16"/>
+          <w:szCs w:val="16"/>
+        </w:rPr>
+        <w:t xml:space="preserve"> = </w:t>
+      </w:r>
+      <w:proofErr w:type="spellStart"/>
+      <w:r>
+        <w:rPr>
+          <w:rFonts w:ascii="Courier New" w:hAnsi="Courier New" w:cs="Courier New"/>
+          <w:sz w:val="16"/>
+          <w:szCs w:val="16"/>
+        </w:rPr>
+        <w:t>function</w:t>
+      </w:r>
+      <w:proofErr w:type="spellEnd"/>
+      <w:r>
+        <w:rPr>
+          <w:rFonts w:ascii="Courier New" w:hAnsi="Courier New" w:cs="Courier New"/>
+          <w:sz w:val="16"/>
+          <w:szCs w:val="16"/>
+        </w:rPr>
+        <w:t>(){</w:t>
+      </w:r>
+    </w:p>
+    <w:p>
+      <w:pPr>
+        <w:spacing w:after="0" w:line="240" w:lineRule="auto"/>
+        <w:ind w:left="708"/>
+        <w:rPr>
+          <w:rFonts w:ascii="Courier New" w:hAnsi="Courier New" w:cs="Courier New"/>
+          <w:sz w:val="16"/>
+          <w:szCs w:val="16"/>
+        </w:rPr>
+      </w:pPr>
+      <w:r>
+        <w:rPr>
+          <w:rFonts w:ascii="Courier New" w:hAnsi="Courier New" w:cs="Courier New"/>
+          <w:sz w:val="16"/>
+          <w:szCs w:val="16"/>
+        </w:rPr>
+        <w:tab/>
+      </w:r>
+      <w:r>
+        <w:rPr>
+          <w:rFonts w:ascii="Courier New" w:hAnsi="Courier New" w:cs="Courier New"/>
+          <w:sz w:val="16"/>
+          <w:szCs w:val="16"/>
+        </w:rPr>
+        <w:tab/>
+      </w:r>
+      <w:proofErr w:type="spellStart"/>
+      <w:r>
+        <w:rPr>
+          <w:rFonts w:ascii="Courier New" w:hAnsi="Courier New" w:cs="Courier New"/>
+          <w:sz w:val="16"/>
+          <w:szCs w:val="16"/>
+        </w:rPr>
+        <w:t>return</w:t>
+      </w:r>
+      <w:proofErr w:type="spellEnd"/>
+      <w:r>
+        <w:rPr>
+          <w:rFonts w:ascii="Courier New" w:hAnsi="Courier New" w:cs="Courier New"/>
+          <w:sz w:val="16"/>
+          <w:szCs w:val="16"/>
+        </w:rPr>
+        <w:t xml:space="preserve"> [</w:t>
+      </w:r>
+    </w:p>
+    <w:p>
+      <w:pPr>
+        <w:spacing w:after="0" w:line="240" w:lineRule="auto"/>
+        <w:ind w:left="708"/>
+        <w:rPr>
+          <w:rFonts w:ascii="Courier New" w:hAnsi="Courier New" w:cs="Courier New"/>
+          <w:sz w:val="16"/>
+          <w:szCs w:val="16"/>
+        </w:rPr>
+      </w:pPr>
+      <w:r>
+        <w:rPr>
+          <w:rFonts w:ascii="Courier New" w:hAnsi="Courier New" w:cs="Courier New"/>
+          <w:sz w:val="16"/>
+          <w:szCs w:val="16"/>
+        </w:rPr>
+        <w:tab/>
+      </w:r>
+      <w:r>
+        <w:rPr>
+          <w:rFonts w:ascii="Courier New" w:hAnsi="Courier New" w:cs="Courier New"/>
+          <w:sz w:val="16"/>
+          <w:szCs w:val="16"/>
+        </w:rPr>
+        <w:tab/>
+      </w:r>
+      <w:r>
+        <w:rPr>
+          <w:rFonts w:ascii="Courier New" w:hAnsi="Courier New" w:cs="Courier New"/>
+          <w:sz w:val="16"/>
+          <w:szCs w:val="16"/>
+        </w:rPr>
+        <w:tab/>
+        <w:t>{</w:t>
+      </w:r>
+    </w:p>
+    <w:p>
+      <w:pPr>
+        <w:spacing w:after="0" w:line="240" w:lineRule="auto"/>
+        <w:ind w:left="708"/>
+        <w:rPr>
+          <w:rFonts w:ascii="Courier New" w:hAnsi="Courier New" w:cs="Courier New"/>
+          <w:sz w:val="16"/>
+          <w:szCs w:val="16"/>
+        </w:rPr>
+      </w:pPr>
+      <w:r>
+        <w:rPr>
+          <w:rFonts w:ascii="Courier New" w:hAnsi="Courier New" w:cs="Courier New"/>
+          <w:sz w:val="16"/>
+          <w:szCs w:val="16"/>
+        </w:rPr>
+        <w:tab/>
+      </w:r>
+      <w:r>
+        <w:rPr>
+          <w:rFonts w:ascii="Courier New" w:hAnsi="Courier New" w:cs="Courier New"/>
+          <w:sz w:val="16"/>
+          <w:szCs w:val="16"/>
+        </w:rPr>
+        <w:tab/>
+      </w:r>
+      <w:r>
+        <w:rPr>
+          <w:rFonts w:ascii="Courier New" w:hAnsi="Courier New" w:cs="Courier New"/>
+          <w:sz w:val="16"/>
+          <w:szCs w:val="16"/>
+        </w:rPr>
+        <w:tab/>
+      </w:r>
+      <w:r>
+        <w:rPr>
+          <w:rFonts w:ascii="Courier New" w:hAnsi="Courier New" w:cs="Courier New"/>
+          <w:sz w:val="16"/>
+          <w:szCs w:val="16"/>
+        </w:rPr>
+        <w:tab/>
+        <w:t xml:space="preserve">title: </w:t>
+      </w:r>
+      <w:proofErr w:type="spellStart"/>
+      <w:r>
+        <w:rPr>
+          <w:rFonts w:ascii="Courier New" w:hAnsi="Courier New" w:cs="Courier New"/>
+          <w:sz w:val="16"/>
+          <w:szCs w:val="16"/>
+        </w:rPr>
+        <w:t>my.l</w:t>
+      </w:r>
+      <w:proofErr w:type="spellEnd"/>
+      <w:r>
+        <w:rPr>
+          <w:rFonts w:ascii="Courier New" w:hAnsi="Courier New" w:cs="Courier New"/>
+          <w:sz w:val="16"/>
+          <w:szCs w:val="16"/>
+        </w:rPr>
+        <w:t>("</w:t>
+      </w:r>
+      <w:proofErr w:type="spellStart"/>
+      <w:r>
+        <w:rPr>
+          <w:rFonts w:ascii="Courier New" w:hAnsi="Courier New" w:cs="Courier New"/>
+          <w:sz w:val="16"/>
+          <w:szCs w:val="16"/>
+        </w:rPr>
+        <w:t>settings</w:t>
+      </w:r>
+      <w:proofErr w:type="spellEnd"/>
+      <w:r>
+        <w:rPr>
+          <w:rFonts w:ascii="Courier New" w:hAnsi="Courier New" w:cs="Courier New"/>
+          <w:sz w:val="16"/>
+          <w:szCs w:val="16"/>
+        </w:rPr>
+        <w:t>"</w:t>
+      </w:r>
+      <w:proofErr w:type="gramStart"/>
+      <w:r>
+        <w:rPr>
+          <w:rFonts w:ascii="Courier New" w:hAnsi="Courier New" w:cs="Courier New"/>
+          <w:sz w:val="16"/>
+          <w:szCs w:val="16"/>
+        </w:rPr>
+        <w:t>,"</w:t>
+      </w:r>
+      <w:proofErr w:type="spellStart"/>
+      <w:proofErr w:type="gramEnd"/>
+      <w:r>
+        <w:rPr>
+          <w:rFonts w:ascii="Courier New" w:hAnsi="Courier New" w:cs="Courier New"/>
+          <w:sz w:val="16"/>
+          <w:szCs w:val="16"/>
+        </w:rPr>
+        <w:t>output_format</w:t>
+      </w:r>
+      <w:proofErr w:type="spellEnd"/>
+      <w:r>
+        <w:rPr>
+          <w:rFonts w:ascii="Courier New" w:hAnsi="Courier New" w:cs="Courier New"/>
+          <w:sz w:val="16"/>
+          <w:szCs w:val="16"/>
+        </w:rPr>
+        <w:t>"),</w:t>
+      </w:r>
+    </w:p>
+    <w:p>
+      <w:pPr>
+        <w:spacing w:after="0" w:line="240" w:lineRule="auto"/>
+        <w:ind w:left="708"/>
+        <w:rPr>
+          <w:rFonts w:ascii="Courier New" w:hAnsi="Courier New" w:cs="Courier New"/>
+          <w:sz w:val="16"/>
+          <w:szCs w:val="16"/>
+        </w:rPr>
+      </w:pPr>
+      <w:r>
+        <w:rPr>
+          <w:rFonts w:ascii="Courier New" w:hAnsi="Courier New" w:cs="Courier New"/>
+          <w:sz w:val="16"/>
+          <w:szCs w:val="16"/>
+        </w:rPr>
+        <w:tab/>
+      </w:r>
+      <w:r>
+        <w:rPr>
+          <w:rFonts w:ascii="Courier New" w:hAnsi="Courier New" w:cs="Courier New"/>
+          <w:sz w:val="16"/>
+          <w:szCs w:val="16"/>
+        </w:rPr>
+        <w:tab/>
+      </w:r>
+      <w:r>
+        <w:rPr>
+          <w:rFonts w:ascii="Courier New" w:hAnsi="Courier New" w:cs="Courier New"/>
+          <w:sz w:val="16"/>
+          <w:szCs w:val="16"/>
+        </w:rPr>
+        <w:tab/>
+      </w:r>
+      <w:r>
+        <w:rPr>
+          <w:rFonts w:ascii="Courier New" w:hAnsi="Courier New" w:cs="Courier New"/>
+          <w:sz w:val="16"/>
+          <w:szCs w:val="16"/>
+        </w:rPr>
+        <w:tab/>
+      </w:r>
+      <w:proofErr w:type="spellStart"/>
+      <w:r>
+        <w:rPr>
+          <w:rFonts w:ascii="Courier New" w:hAnsi="Courier New" w:cs="Courier New"/>
+          <w:sz w:val="16"/>
+          <w:szCs w:val="16"/>
+        </w:rPr>
+        <w:t>id</w:t>
+      </w:r>
+      <w:proofErr w:type="spellEnd"/>
+      <w:r>
+        <w:rPr>
+          <w:rFonts w:ascii="Courier New" w:hAnsi="Courier New" w:cs="Courier New"/>
+          <w:sz w:val="16"/>
+          <w:szCs w:val="16"/>
+        </w:rPr>
+        <w:t>: "</w:t>
+      </w:r>
+      <w:proofErr w:type="spellStart"/>
+      <w:r>
+        <w:rPr>
+          <w:rFonts w:ascii="Courier New" w:hAnsi="Courier New" w:cs="Courier New"/>
+          <w:sz w:val="16"/>
+          <w:szCs w:val="16"/>
+        </w:rPr>
+        <w:t>output_format_select</w:t>
+      </w:r>
+      <w:proofErr w:type="spellEnd"/>
+      <w:r>
+        <w:rPr>
+          <w:rFonts w:ascii="Courier New" w:hAnsi="Courier New" w:cs="Courier New"/>
+          <w:sz w:val="16"/>
+          <w:szCs w:val="16"/>
+        </w:rPr>
+        <w:t>",</w:t>
+      </w:r>
+    </w:p>
+    <w:p>
+      <w:pPr>
+        <w:spacing w:after="0" w:line="240" w:lineRule="auto"/>
+        <w:ind w:left="708"/>
+        <w:rPr>
+          <w:rFonts w:ascii="Courier New" w:hAnsi="Courier New" w:cs="Courier New"/>
+          <w:sz w:val="16"/>
+          <w:szCs w:val="16"/>
+        </w:rPr>
+      </w:pPr>
+      <w:r>
+        <w:rPr>
+          <w:rFonts w:ascii="Courier New" w:hAnsi="Courier New" w:cs="Courier New"/>
+          <w:sz w:val="16"/>
+          <w:szCs w:val="16"/>
+        </w:rPr>
+        <w:tab/>
+      </w:r>
+      <w:r>
+        <w:rPr>
+          <w:rFonts w:ascii="Courier New" w:hAnsi="Courier New" w:cs="Courier New"/>
+          <w:sz w:val="16"/>
+          <w:szCs w:val="16"/>
+        </w:rPr>
+        <w:tab/>
+      </w:r>
+      <w:r>
+        <w:rPr>
+          <w:rFonts w:ascii="Courier New" w:hAnsi="Courier New" w:cs="Courier New"/>
+          <w:sz w:val="16"/>
+          <w:szCs w:val="16"/>
+        </w:rPr>
+        <w:tab/>
+      </w:r>
+      <w:r>
+        <w:rPr>
+          <w:rFonts w:ascii="Courier New" w:hAnsi="Courier New" w:cs="Courier New"/>
+          <w:sz w:val="16"/>
+          <w:szCs w:val="16"/>
+        </w:rPr>
+        <w:tab/>
+        <w:t>type: "</w:t>
+      </w:r>
+      <w:proofErr w:type="spellStart"/>
+      <w:r>
+        <w:rPr>
+          <w:rFonts w:ascii="Courier New" w:hAnsi="Courier New" w:cs="Courier New"/>
+          <w:sz w:val="16"/>
+          <w:szCs w:val="16"/>
+        </w:rPr>
+        <w:t>empty</w:t>
+      </w:r>
+      <w:proofErr w:type="spellEnd"/>
+      <w:r>
+        <w:rPr>
+          <w:rFonts w:ascii="Courier New" w:hAnsi="Courier New" w:cs="Courier New"/>
+          <w:sz w:val="16"/>
+          <w:szCs w:val="16"/>
+        </w:rPr>
+        <w:t>"</w:t>
+      </w:r>
+    </w:p>
+    <w:p>
+      <w:pPr>
+        <w:spacing w:after="0" w:line="240" w:lineRule="auto"/>
+        <w:ind w:left="708"/>
+        <w:rPr>
+          <w:rFonts w:ascii="Courier New" w:hAnsi="Courier New" w:cs="Courier New"/>
+          <w:sz w:val="16"/>
+          <w:szCs w:val="16"/>
+        </w:rPr>
+      </w:pPr>
+      <w:r>
+        <w:rPr>
+          <w:rFonts w:ascii="Courier New" w:hAnsi="Courier New" w:cs="Courier New"/>
+          <w:sz w:val="16"/>
+          <w:szCs w:val="16"/>
+        </w:rPr>
+        <w:tab/>
+      </w:r>
+      <w:r>
+        <w:rPr>
+          <w:rFonts w:ascii="Courier New" w:hAnsi="Courier New" w:cs="Courier New"/>
+          <w:sz w:val="16"/>
+          <w:szCs w:val="16"/>
+        </w:rPr>
+        <w:tab/>
+      </w:r>
+      <w:r>
+        <w:rPr>
+          <w:rFonts w:ascii="Courier New" w:hAnsi="Courier New" w:cs="Courier New"/>
+          <w:sz w:val="16"/>
+          <w:szCs w:val="16"/>
+        </w:rPr>
+        <w:tab/>
+        <w:t>},</w:t>
+      </w:r>
+    </w:p>
+    <w:p>
+      <w:pPr>
+        <w:spacing w:after="0" w:line="240" w:lineRule="auto"/>
+        <w:ind w:left="708"/>
+        <w:rPr>
+          <w:rFonts w:ascii="Courier New" w:hAnsi="Courier New" w:cs="Courier New"/>
+          <w:sz w:val="16"/>
+          <w:szCs w:val="16"/>
+        </w:rPr>
+      </w:pPr>
+      <w:r>
+        <w:rPr>
+          <w:rFonts w:ascii="Courier New" w:hAnsi="Courier New" w:cs="Courier New"/>
+          <w:sz w:val="16"/>
+          <w:szCs w:val="16"/>
+        </w:rPr>
+        <w:tab/>
+      </w:r>
+      <w:r>
+        <w:rPr>
+          <w:rFonts w:ascii="Courier New" w:hAnsi="Courier New" w:cs="Courier New"/>
+          <w:sz w:val="16"/>
+          <w:szCs w:val="16"/>
+        </w:rPr>
+        <w:tab/>
+      </w:r>
+      <w:r>
+        <w:rPr>
+          <w:rFonts w:ascii="Courier New" w:hAnsi="Courier New" w:cs="Courier New"/>
+          <w:sz w:val="16"/>
+          <w:szCs w:val="16"/>
+        </w:rPr>
+        <w:tab/>
+        <w:t>{</w:t>
+      </w:r>
+    </w:p>
+    <w:p>
+      <w:pPr>
+        <w:spacing w:after="0" w:line="240" w:lineRule="auto"/>
+        <w:ind w:left="708"/>
+        <w:rPr>
+          <w:rFonts w:ascii="Courier New" w:hAnsi="Courier New" w:cs="Courier New"/>
+          <w:sz w:val="16"/>
+          <w:szCs w:val="16"/>
+        </w:rPr>
+      </w:pPr>
+      <w:r>
+        <w:rPr>
+          <w:rFonts w:ascii="Courier New" w:hAnsi="Courier New" w:cs="Courier New"/>
+          <w:sz w:val="16"/>
+          <w:szCs w:val="16"/>
+        </w:rPr>
+        <w:tab/>
+      </w:r>
+      <w:r>
+        <w:rPr>
+          <w:rFonts w:ascii="Courier New" w:hAnsi="Courier New" w:cs="Courier New"/>
+          <w:sz w:val="16"/>
+          <w:szCs w:val="16"/>
+        </w:rPr>
+        <w:tab/>
+      </w:r>
+      <w:r>
+        <w:rPr>
+          <w:rFonts w:ascii="Courier New" w:hAnsi="Courier New" w:cs="Courier New"/>
+          <w:sz w:val="16"/>
+          <w:szCs w:val="16"/>
+        </w:rPr>
+        <w:tab/>
+      </w:r>
+      <w:r>
+        <w:rPr>
+          <w:rFonts w:ascii="Courier New" w:hAnsi="Courier New" w:cs="Courier New"/>
+          <w:sz w:val="16"/>
+          <w:szCs w:val="16"/>
+        </w:rPr>
+        <w:tab/>
+        <w:t xml:space="preserve">title: </w:t>
+      </w:r>
+      <w:proofErr w:type="spellStart"/>
+      <w:r>
+        <w:rPr>
+          <w:rFonts w:ascii="Courier New" w:hAnsi="Courier New" w:cs="Courier New"/>
+          <w:sz w:val="16"/>
+          <w:szCs w:val="16"/>
+        </w:rPr>
+        <w:t>my.l</w:t>
+      </w:r>
+      <w:proofErr w:type="spellEnd"/>
+      <w:r>
+        <w:rPr>
+          <w:rFonts w:ascii="Courier New" w:hAnsi="Courier New" w:cs="Courier New"/>
+          <w:sz w:val="16"/>
+          <w:szCs w:val="16"/>
+        </w:rPr>
+        <w:t>("</w:t>
+      </w:r>
+      <w:proofErr w:type="spellStart"/>
+      <w:r>
+        <w:rPr>
+          <w:rFonts w:ascii="Courier New" w:hAnsi="Courier New" w:cs="Courier New"/>
+          <w:sz w:val="16"/>
+          <w:szCs w:val="16"/>
+        </w:rPr>
+        <w:t>settings</w:t>
+      </w:r>
+      <w:proofErr w:type="spellEnd"/>
+      <w:r>
+        <w:rPr>
+          <w:rFonts w:ascii="Courier New" w:hAnsi="Courier New" w:cs="Courier New"/>
+          <w:sz w:val="16"/>
+          <w:szCs w:val="16"/>
+        </w:rPr>
+        <w:t>"</w:t>
+      </w:r>
+      <w:proofErr w:type="gramStart"/>
+      <w:r>
+        <w:rPr>
+          <w:rFonts w:ascii="Courier New" w:hAnsi="Courier New" w:cs="Courier New"/>
+          <w:sz w:val="16"/>
+          <w:szCs w:val="16"/>
+        </w:rPr>
+        <w:t>,"</w:t>
+      </w:r>
+      <w:proofErr w:type="spellStart"/>
+      <w:proofErr w:type="gramEnd"/>
+      <w:r>
+        <w:rPr>
+          <w:rFonts w:ascii="Courier New" w:hAnsi="Courier New" w:cs="Courier New"/>
+          <w:sz w:val="16"/>
+          <w:szCs w:val="16"/>
+        </w:rPr>
+        <w:t>cmdi_metadata_creator</w:t>
+      </w:r>
+      <w:proofErr w:type="spellEnd"/>
+      <w:r>
+        <w:rPr>
+          <w:rFonts w:ascii="Courier New" w:hAnsi="Courier New" w:cs="Courier New"/>
+          <w:sz w:val="16"/>
+          <w:szCs w:val="16"/>
+        </w:rPr>
+        <w:t>"),</w:t>
+      </w:r>
+    </w:p>
+    <w:p>
+      <w:pPr>
+        <w:spacing w:after="0" w:line="240" w:lineRule="auto"/>
+        <w:ind w:left="2832" w:firstLine="708"/>
+        <w:rPr>
+          <w:rFonts w:ascii="Courier New" w:hAnsi="Courier New" w:cs="Courier New"/>
+          <w:sz w:val="16"/>
+          <w:szCs w:val="16"/>
+        </w:rPr>
+      </w:pPr>
+      <w:proofErr w:type="spellStart"/>
+      <w:r>
+        <w:rPr>
+          <w:rFonts w:ascii="Courier New" w:hAnsi="Courier New" w:cs="Courier New"/>
+          <w:sz w:val="16"/>
+          <w:szCs w:val="16"/>
+        </w:rPr>
+        <w:t>description</w:t>
+      </w:r>
+      <w:proofErr w:type="spellEnd"/>
+      <w:r>
+        <w:rPr>
+          <w:rFonts w:ascii="Courier New" w:hAnsi="Courier New" w:cs="Courier New"/>
+          <w:sz w:val="16"/>
+          <w:szCs w:val="16"/>
+        </w:rPr>
+        <w:t xml:space="preserve">: </w:t>
+      </w:r>
+      <w:proofErr w:type="spellStart"/>
+      <w:r>
+        <w:rPr>
+          <w:rFonts w:ascii="Courier New" w:hAnsi="Courier New" w:cs="Courier New"/>
+          <w:sz w:val="16"/>
+          <w:szCs w:val="16"/>
+        </w:rPr>
+        <w:t>m</w:t>
+      </w:r>
+      <w:r>
+        <w:rPr>
+          <w:rFonts w:ascii="Courier New" w:hAnsi="Courier New" w:cs="Courier New"/>
+          <w:sz w:val="16"/>
+          <w:szCs w:val="16"/>
+        </w:rPr>
+        <w:t>y.l</w:t>
+      </w:r>
+      <w:proofErr w:type="spellEnd"/>
+      <w:r>
+        <w:rPr>
+          <w:rFonts w:ascii="Courier New" w:hAnsi="Courier New" w:cs="Courier New"/>
+          <w:sz w:val="16"/>
+          <w:szCs w:val="16"/>
+        </w:rPr>
+        <w:t>(</w:t>
+      </w:r>
+    </w:p>
+    <w:p>
+      <w:pPr>
+        <w:spacing w:after="0" w:line="240" w:lineRule="auto"/>
+        <w:ind w:left="3540" w:firstLine="708"/>
+        <w:rPr>
+          <w:rFonts w:ascii="Courier New" w:hAnsi="Courier New" w:cs="Courier New"/>
+          <w:sz w:val="16"/>
+          <w:szCs w:val="16"/>
+        </w:rPr>
+      </w:pPr>
+      <w:r>
+        <w:rPr>
+          <w:rFonts w:ascii="Courier New" w:hAnsi="Courier New" w:cs="Courier New"/>
+          <w:sz w:val="16"/>
+          <w:szCs w:val="16"/>
+        </w:rPr>
+        <w:t>"</w:t>
+      </w:r>
+      <w:proofErr w:type="spellStart"/>
+      <w:r>
+        <w:rPr>
+          <w:rFonts w:ascii="Courier New" w:hAnsi="Courier New" w:cs="Courier New"/>
+          <w:sz w:val="16"/>
+          <w:szCs w:val="16"/>
+        </w:rPr>
+        <w:t>settings</w:t>
+      </w:r>
+      <w:proofErr w:type="spellEnd"/>
+      <w:r>
+        <w:rPr>
+          <w:rFonts w:ascii="Courier New" w:hAnsi="Courier New" w:cs="Courier New"/>
+          <w:sz w:val="16"/>
+          <w:szCs w:val="16"/>
+        </w:rPr>
+        <w:t>",</w:t>
+      </w:r>
+    </w:p>
+    <w:p>
+      <w:pPr>
+        <w:spacing w:after="0" w:line="240" w:lineRule="auto"/>
+        <w:ind w:left="3540" w:firstLine="708"/>
+        <w:rPr>
+          <w:rFonts w:ascii="Courier New" w:hAnsi="Courier New" w:cs="Courier New"/>
+          <w:sz w:val="16"/>
+          <w:szCs w:val="16"/>
+        </w:rPr>
+      </w:pPr>
+      <w:r>
+        <w:rPr>
+          <w:rFonts w:ascii="Courier New" w:hAnsi="Courier New" w:cs="Courier New"/>
+          <w:sz w:val="16"/>
+          <w:szCs w:val="16"/>
+        </w:rPr>
+        <w:t>"</w:t>
+      </w:r>
+      <w:proofErr w:type="spellStart"/>
+      <w:r>
+        <w:rPr>
+          <w:rFonts w:ascii="Courier New" w:hAnsi="Courier New" w:cs="Courier New"/>
+          <w:sz w:val="16"/>
+          <w:szCs w:val="16"/>
+        </w:rPr>
+        <w:t>cmdi_metadata_creator_description</w:t>
+      </w:r>
+      <w:proofErr w:type="spellEnd"/>
+      <w:r>
+        <w:rPr>
+          <w:rFonts w:ascii="Courier New" w:hAnsi="Courier New" w:cs="Courier New"/>
+          <w:sz w:val="16"/>
+          <w:szCs w:val="16"/>
+        </w:rPr>
+        <w:t>"</w:t>
+      </w:r>
+    </w:p>
+    <w:p>
+      <w:pPr>
+        <w:spacing w:after="0" w:line="240" w:lineRule="auto"/>
+        <w:ind w:left="2832" w:firstLine="708"/>
+        <w:rPr>
+          <w:rFonts w:ascii="Courier New" w:hAnsi="Courier New" w:cs="Courier New"/>
+          <w:sz w:val="16"/>
+          <w:szCs w:val="16"/>
+        </w:rPr>
+      </w:pPr>
+      <w:r>
+        <w:rPr>
+          <w:rFonts w:ascii="Courier New" w:hAnsi="Courier New" w:cs="Courier New"/>
+          <w:sz w:val="16"/>
+          <w:szCs w:val="16"/>
+        </w:rPr>
+        <w:t>),</w:t>
+      </w:r>
+    </w:p>
+    <w:p>
+      <w:pPr>
+        <w:spacing w:after="0" w:line="240" w:lineRule="auto"/>
+        <w:ind w:left="708"/>
+        <w:rPr>
+          <w:rFonts w:ascii="Courier New" w:hAnsi="Courier New" w:cs="Courier New"/>
+          <w:sz w:val="16"/>
+          <w:szCs w:val="16"/>
+        </w:rPr>
+      </w:pPr>
+      <w:r>
+        <w:rPr>
+          <w:rFonts w:ascii="Courier New" w:hAnsi="Courier New" w:cs="Courier New"/>
+          <w:sz w:val="16"/>
+          <w:szCs w:val="16"/>
+        </w:rPr>
+        <w:tab/>
+      </w:r>
+      <w:r>
+        <w:rPr>
+          <w:rFonts w:ascii="Courier New" w:hAnsi="Courier New" w:cs="Courier New"/>
+          <w:sz w:val="16"/>
+          <w:szCs w:val="16"/>
+        </w:rPr>
+        <w:tab/>
+      </w:r>
+      <w:r>
+        <w:rPr>
+          <w:rFonts w:ascii="Courier New" w:hAnsi="Courier New" w:cs="Courier New"/>
+          <w:sz w:val="16"/>
+          <w:szCs w:val="16"/>
+        </w:rPr>
+        <w:tab/>
+      </w:r>
+      <w:r>
+        <w:rPr>
+          <w:rFonts w:ascii="Courier New" w:hAnsi="Courier New" w:cs="Courier New"/>
+          <w:sz w:val="16"/>
+          <w:szCs w:val="16"/>
+        </w:rPr>
+        <w:tab/>
+        <w:t>type: "</w:t>
+      </w:r>
+      <w:proofErr w:type="spellStart"/>
+      <w:r>
+        <w:rPr>
+          <w:rFonts w:ascii="Courier New" w:hAnsi="Courier New" w:cs="Courier New"/>
+          <w:sz w:val="16"/>
+          <w:szCs w:val="16"/>
+        </w:rPr>
+        <w:t>text</w:t>
+      </w:r>
+      <w:proofErr w:type="spellEnd"/>
+      <w:r>
+        <w:rPr>
+          <w:rFonts w:ascii="Courier New" w:hAnsi="Courier New" w:cs="Courier New"/>
+          <w:sz w:val="16"/>
+          <w:szCs w:val="16"/>
+        </w:rPr>
+        <w:t>",</w:t>
+      </w:r>
+    </w:p>
+    <w:p>
+      <w:pPr>
+        <w:spacing w:after="0" w:line="240" w:lineRule="auto"/>
+        <w:ind w:left="708"/>
+        <w:rPr>
+          <w:rFonts w:ascii="Courier New" w:hAnsi="Courier New" w:cs="Courier New"/>
+          <w:sz w:val="16"/>
+          <w:szCs w:val="16"/>
+        </w:rPr>
+      </w:pPr>
+      <w:r>
+        <w:rPr>
+          <w:rFonts w:ascii="Courier New" w:hAnsi="Courier New" w:cs="Courier New"/>
+          <w:sz w:val="16"/>
+          <w:szCs w:val="16"/>
+        </w:rPr>
+        <w:tab/>
+      </w:r>
+      <w:r>
+        <w:rPr>
+          <w:rFonts w:ascii="Courier New" w:hAnsi="Courier New" w:cs="Courier New"/>
+          <w:sz w:val="16"/>
+          <w:szCs w:val="16"/>
+        </w:rPr>
+        <w:tab/>
+      </w:r>
+      <w:r>
+        <w:rPr>
+          <w:rFonts w:ascii="Courier New" w:hAnsi="Courier New" w:cs="Courier New"/>
+          <w:sz w:val="16"/>
+          <w:szCs w:val="16"/>
+        </w:rPr>
+        <w:tab/>
+      </w:r>
+      <w:r>
+        <w:rPr>
+          <w:rFonts w:ascii="Courier New" w:hAnsi="Courier New" w:cs="Courier New"/>
+          <w:sz w:val="16"/>
+          <w:szCs w:val="16"/>
+        </w:rPr>
+        <w:tab/>
+      </w:r>
+      <w:proofErr w:type="spellStart"/>
+      <w:r>
+        <w:rPr>
+          <w:rFonts w:ascii="Courier New" w:hAnsi="Courier New" w:cs="Courier New"/>
+          <w:sz w:val="16"/>
+          <w:szCs w:val="16"/>
+        </w:rPr>
+        <w:t>name</w:t>
+      </w:r>
+      <w:proofErr w:type="spellEnd"/>
+      <w:r>
+        <w:rPr>
+          <w:rFonts w:ascii="Courier New" w:hAnsi="Courier New" w:cs="Courier New"/>
+          <w:sz w:val="16"/>
+          <w:szCs w:val="16"/>
+        </w:rPr>
+        <w:t>: "</w:t>
+      </w:r>
+      <w:proofErr w:type="spellStart"/>
+      <w:r>
+        <w:rPr>
+          <w:rFonts w:ascii="Courier New" w:hAnsi="Courier New" w:cs="Courier New"/>
+          <w:sz w:val="16"/>
+          <w:szCs w:val="16"/>
+        </w:rPr>
+        <w:t>metadata_creator</w:t>
+      </w:r>
+      <w:proofErr w:type="spellEnd"/>
+      <w:r>
+        <w:rPr>
+          <w:rFonts w:ascii="Courier New" w:hAnsi="Courier New" w:cs="Courier New"/>
+          <w:sz w:val="16"/>
+          <w:szCs w:val="16"/>
+        </w:rPr>
+        <w:t>",</w:t>
+      </w:r>
+    </w:p>
+    <w:p>
+      <w:pPr>
+        <w:spacing w:after="0" w:line="240" w:lineRule="auto"/>
+        <w:ind w:left="708"/>
+        <w:rPr>
+          <w:rFonts w:ascii="Courier New" w:hAnsi="Courier New" w:cs="Courier New"/>
+          <w:sz w:val="16"/>
+          <w:szCs w:val="16"/>
+        </w:rPr>
+      </w:pPr>
+      <w:r>
+        <w:rPr>
+          <w:rFonts w:ascii="Courier New" w:hAnsi="Courier New" w:cs="Courier New"/>
+          <w:sz w:val="16"/>
+          <w:szCs w:val="16"/>
+        </w:rPr>
+        <w:tab/>
+      </w:r>
+      <w:r>
+        <w:rPr>
+          <w:rFonts w:ascii="Courier New" w:hAnsi="Courier New" w:cs="Courier New"/>
+          <w:sz w:val="16"/>
+          <w:szCs w:val="16"/>
+        </w:rPr>
+        <w:tab/>
+      </w:r>
+      <w:r>
+        <w:rPr>
+          <w:rFonts w:ascii="Courier New" w:hAnsi="Courier New" w:cs="Courier New"/>
+          <w:sz w:val="16"/>
+          <w:szCs w:val="16"/>
+        </w:rPr>
+        <w:tab/>
+      </w:r>
+      <w:r>
+        <w:rPr>
+          <w:rFonts w:ascii="Courier New" w:hAnsi="Courier New" w:cs="Courier New"/>
+          <w:sz w:val="16"/>
+          <w:szCs w:val="16"/>
+        </w:rPr>
+        <w:tab/>
+      </w:r>
+      <w:proofErr w:type="spellStart"/>
+      <w:r>
+        <w:rPr>
+          <w:rFonts w:ascii="Courier New" w:hAnsi="Courier New" w:cs="Courier New"/>
+          <w:sz w:val="16"/>
+          <w:szCs w:val="16"/>
+        </w:rPr>
+        <w:t>id</w:t>
+      </w:r>
+      <w:proofErr w:type="spellEnd"/>
+      <w:r>
+        <w:rPr>
+          <w:rFonts w:ascii="Courier New" w:hAnsi="Courier New" w:cs="Courier New"/>
+          <w:sz w:val="16"/>
+          <w:szCs w:val="16"/>
+        </w:rPr>
+        <w:t>: "</w:t>
+      </w:r>
+      <w:proofErr w:type="spellStart"/>
+      <w:r>
+        <w:rPr>
+          <w:rFonts w:ascii="Courier New" w:hAnsi="Courier New" w:cs="Courier New"/>
+          <w:sz w:val="16"/>
+          <w:szCs w:val="16"/>
+        </w:rPr>
+        <w:t>metadata_creator</w:t>
+      </w:r>
+      <w:proofErr w:type="spellEnd"/>
+      <w:r>
+        <w:rPr>
+          <w:rFonts w:ascii="Courier New" w:hAnsi="Courier New" w:cs="Courier New"/>
+          <w:sz w:val="16"/>
+          <w:szCs w:val="16"/>
+        </w:rPr>
+        <w:t>",</w:t>
+      </w:r>
+    </w:p>
+    <w:p>
+      <w:pPr>
+        <w:spacing w:after="0" w:line="240" w:lineRule="auto"/>
+        <w:ind w:left="708"/>
+        <w:rPr>
+          <w:rFonts w:ascii="Courier New" w:hAnsi="Courier New" w:cs="Courier New"/>
+          <w:sz w:val="16"/>
+          <w:szCs w:val="16"/>
+        </w:rPr>
+      </w:pPr>
+      <w:r>
+        <w:rPr>
+          <w:rFonts w:ascii="Courier New" w:hAnsi="Courier New" w:cs="Courier New"/>
+          <w:sz w:val="16"/>
+          <w:szCs w:val="16"/>
+        </w:rPr>
+        <w:tab/>
+      </w:r>
+      <w:r>
+        <w:rPr>
+          <w:rFonts w:ascii="Courier New" w:hAnsi="Courier New" w:cs="Courier New"/>
+          <w:sz w:val="16"/>
+          <w:szCs w:val="16"/>
+        </w:rPr>
+        <w:tab/>
+      </w:r>
+      <w:r>
+        <w:rPr>
+          <w:rFonts w:ascii="Courier New" w:hAnsi="Courier New" w:cs="Courier New"/>
+          <w:sz w:val="16"/>
+          <w:szCs w:val="16"/>
+        </w:rPr>
+        <w:tab/>
+      </w:r>
+      <w:r>
+        <w:rPr>
+          <w:rFonts w:ascii="Courier New" w:hAnsi="Courier New" w:cs="Courier New"/>
+          <w:sz w:val="16"/>
+          <w:szCs w:val="16"/>
+        </w:rPr>
+        <w:tab/>
+      </w:r>
+      <w:proofErr w:type="spellStart"/>
+      <w:r>
+        <w:rPr>
+          <w:rFonts w:ascii="Courier New" w:hAnsi="Courier New" w:cs="Courier New"/>
+          <w:sz w:val="16"/>
+          <w:szCs w:val="16"/>
+        </w:rPr>
+        <w:t>value</w:t>
+      </w:r>
+      <w:proofErr w:type="spellEnd"/>
+      <w:r>
+        <w:rPr>
+          <w:rFonts w:ascii="Courier New" w:hAnsi="Courier New" w:cs="Courier New"/>
+          <w:sz w:val="16"/>
+          <w:szCs w:val="16"/>
+        </w:rPr>
+        <w:t xml:space="preserve">: "CMDI </w:t>
+      </w:r>
+      <w:proofErr w:type="spellStart"/>
+      <w:r>
+        <w:rPr>
+          <w:rFonts w:ascii="Courier New" w:hAnsi="Courier New" w:cs="Courier New"/>
+          <w:sz w:val="16"/>
+          <w:szCs w:val="16"/>
+        </w:rPr>
+        <w:t>Maker</w:t>
+      </w:r>
+      <w:proofErr w:type="spellEnd"/>
+      <w:r>
+        <w:rPr>
+          <w:rFonts w:ascii="Courier New" w:hAnsi="Courier New" w:cs="Courier New"/>
+          <w:sz w:val="16"/>
+          <w:szCs w:val="16"/>
+        </w:rPr>
+        <w:t xml:space="preserve"> User"</w:t>
+      </w:r>
+    </w:p>
+    <w:p>
+      <w:pPr>
+        <w:spacing w:after="0" w:line="240" w:lineRule="auto"/>
+        <w:ind w:left="708"/>
+        <w:rPr>
+          <w:rFonts w:ascii="Courier New" w:hAnsi="Courier New" w:cs="Courier New"/>
+          <w:sz w:val="16"/>
+          <w:szCs w:val="16"/>
+        </w:rPr>
+      </w:pPr>
+      <w:r>
+        <w:rPr>
+          <w:rFonts w:ascii="Courier New" w:hAnsi="Courier New" w:cs="Courier New"/>
+          <w:sz w:val="16"/>
+          <w:szCs w:val="16"/>
+        </w:rPr>
+        <w:tab/>
+      </w:r>
+      <w:r>
+        <w:rPr>
+          <w:rFonts w:ascii="Courier New" w:hAnsi="Courier New" w:cs="Courier New"/>
+          <w:sz w:val="16"/>
+          <w:szCs w:val="16"/>
+        </w:rPr>
+        <w:tab/>
+      </w:r>
+      <w:r>
+        <w:rPr>
+          <w:rFonts w:ascii="Courier New" w:hAnsi="Courier New" w:cs="Courier New"/>
+          <w:sz w:val="16"/>
+          <w:szCs w:val="16"/>
+        </w:rPr>
+        <w:tab/>
+        <w:t>},</w:t>
+      </w:r>
+    </w:p>
+    <w:p>
+      <w:pPr>
+        <w:spacing w:after="0" w:line="240" w:lineRule="auto"/>
+        <w:ind w:left="708"/>
+        <w:rPr>
+          <w:rFonts w:ascii="Courier New" w:hAnsi="Courier New" w:cs="Courier New"/>
+          <w:sz w:val="16"/>
+          <w:szCs w:val="16"/>
+        </w:rPr>
+      </w:pPr>
+      <w:r>
+        <w:rPr>
+          <w:rFonts w:ascii="Courier New" w:hAnsi="Courier New" w:cs="Courier New"/>
+          <w:sz w:val="16"/>
+          <w:szCs w:val="16"/>
+        </w:rPr>
+        <w:tab/>
+      </w:r>
+      <w:r>
+        <w:rPr>
+          <w:rFonts w:ascii="Courier New" w:hAnsi="Courier New" w:cs="Courier New"/>
+          <w:sz w:val="16"/>
+          <w:szCs w:val="16"/>
+        </w:rPr>
+        <w:tab/>
+      </w:r>
+      <w:r>
+        <w:rPr>
+          <w:rFonts w:ascii="Courier New" w:hAnsi="Courier New" w:cs="Courier New"/>
+          <w:sz w:val="16"/>
+          <w:szCs w:val="16"/>
+        </w:rPr>
+        <w:tab/>
+        <w:t>…</w:t>
+      </w:r>
+    </w:p>
+    <w:p>
+      <w:pPr>
+        <w:spacing w:after="0" w:line="240" w:lineRule="auto"/>
+        <w:ind w:left="708"/>
+        <w:rPr>
+          <w:rFonts w:ascii="Courier New" w:hAnsi="Courier New" w:cs="Courier New"/>
+          <w:sz w:val="16"/>
+          <w:szCs w:val="16"/>
+        </w:rPr>
+      </w:pPr>
+    </w:p>
+    <w:p>
+      <w:pPr>
+        <w:spacing w:after="0" w:line="240" w:lineRule="auto"/>
+        <w:ind w:left="708"/>
+        <w:rPr>
+          <w:rFonts w:ascii="Courier New" w:hAnsi="Courier New" w:cs="Courier New"/>
+          <w:sz w:val="16"/>
+          <w:szCs w:val="16"/>
+        </w:rPr>
+      </w:pPr>
+    </w:p>
+    <w:p>
+      <w:r>
+        <w:t>Settings können einen der folgenden Typen haben:</w:t>
+      </w:r>
+      <w:r>
+        <w:t xml:space="preserve"> </w:t>
+      </w:r>
+      <w:proofErr w:type="spellStart"/>
+      <w:r>
+        <w:t>radio</w:t>
+      </w:r>
+      <w:proofErr w:type="spellEnd"/>
+      <w:r>
+        <w:t xml:space="preserve">, </w:t>
+      </w:r>
+      <w:proofErr w:type="spellStart"/>
+      <w:r>
+        <w:t>select</w:t>
+      </w:r>
+      <w:proofErr w:type="spellEnd"/>
+      <w:r>
+        <w:t xml:space="preserve">, </w:t>
+      </w:r>
+      <w:proofErr w:type="spellStart"/>
+      <w:r>
+        <w:t>toggle</w:t>
+      </w:r>
+      <w:proofErr w:type="spellEnd"/>
+      <w:r>
+        <w:t xml:space="preserve">, </w:t>
+      </w:r>
+      <w:proofErr w:type="spellStart"/>
+      <w:r>
+        <w:t>file</w:t>
+      </w:r>
+      <w:proofErr w:type="spellEnd"/>
+      <w:r>
+        <w:t xml:space="preserve">, </w:t>
+      </w:r>
+      <w:proofErr w:type="spellStart"/>
+      <w:r>
+        <w:t>text</w:t>
+      </w:r>
+      <w:proofErr w:type="spellEnd"/>
+      <w:r>
+        <w:t xml:space="preserve">, </w:t>
+      </w:r>
+      <w:proofErr w:type="spellStart"/>
+      <w:r>
+        <w:t>empty</w:t>
+      </w:r>
+      <w:proofErr w:type="spellEnd"/>
+      <w:r>
+        <w:t>, link</w:t>
+      </w:r>
+    </w:p>
+    <w:p>
+      <w:r>
+        <w:t>Das Settings-Objekt eines Environments kann auch (wie im Beispiel)</w:t>
+      </w:r>
+      <w:bookmarkStart w:id="0" w:name="_GoBack"/>
+      <w:bookmarkEnd w:id="0"/>
+      <w:r>
+        <w:t xml:space="preserve"> von einer Funktion namens </w:t>
+      </w:r>
+      <w:proofErr w:type="spellStart"/>
+      <w:r>
+        <w:t>settings</w:t>
+      </w:r>
+      <w:proofErr w:type="spellEnd"/>
+      <w:r>
+        <w:t xml:space="preserve"> zurückgegeben werden, wenn z. B. die Termini sprachabhängig sind.</w:t>
       </w:r>
     </w:p>
     <w:p>
@@ -2562,7 +3746,11 @@
         <w:t xml:space="preserve">eigenen </w:t>
       </w:r>
       <w:r>
-        <w:t xml:space="preserve">aktuellen State (dazu gehören z. B. die zurzeit aktive View, das aktuell geladene Environment oder Einstellungen wie das Intervall für die automatische Speicherung) als auch </w:t>
+        <w:t xml:space="preserve">aktuellen </w:t>
+      </w:r>
+      <w:r>
+        <w:lastRenderedPageBreak/>
+        <w:t xml:space="preserve">State (dazu gehören z. B. die zurzeit aktive View, das aktuell geladene Environment oder Einstellungen wie das Intervall für die automatische Speicherung) als auch </w:t>
       </w:r>
       <w:r>
         <w:t xml:space="preserve">den State </w:t>
@@ -2592,12 +3780,7 @@
         <w:t>s</w:t>
       </w:r>
       <w:r>
-        <w:t>. Dazu fr</w:t>
-      </w:r>
-      <w:bookmarkStart w:id="0" w:name="_GoBack"/>
-      <w:bookmarkEnd w:id="0"/>
-      <w:r>
-        <w:t>agt die App bei jedem Speichervorgang den State des Profils und all seiner Workflow-Module ab.</w:t>
+        <w:t>. Dazu fragt die App bei jedem Speichervorgang den State des Profils und all seiner Workflow-Module ab.</w:t>
       </w:r>
     </w:p>
     <w:p>

</xml_diff>